<commit_message>
done with context hook in react
</commit_message>
<xml_diff>
--- a/React hooks/react hooks problems.docx
+++ b/React hooks/react hooks problems.docx
@@ -10,7 +10,7 @@
     <w:p>
       <w:r>
         <w:pict w14:anchorId="52AA468F">
-          <v:rect id="_x0000_i1075" style="width:0;height:1.5pt" o:hralign="center" o:hrstd="t" o:hr="t" fillcolor="#a0a0a0" stroked="f"/>
+          <v:rect id="_x0000_i1025" style="width:0;height:1.5pt" o:hralign="center" o:hrstd="t" o:hr="t" fillcolor="#a0a0a0" stroked="f"/>
         </w:pict>
       </w:r>
     </w:p>
@@ -34,18 +34,43 @@
           <w:b/>
           <w:bCs/>
         </w:rPr>
-        <w:t xml:space="preserve"> 1. useState Problem (Counter with Step)</w:t>
+        <w:t xml:space="preserve"> 1. </w:t>
+      </w:r>
+      <w:proofErr w:type="spellStart"/>
+      <w:r>
+        <w:rPr>
+          <w:b/>
+          <w:bCs/>
+        </w:rPr>
+        <w:t>useState</w:t>
+      </w:r>
+      <w:proofErr w:type="spellEnd"/>
+      <w:r>
+        <w:rPr>
+          <w:b/>
+          <w:bCs/>
+        </w:rPr>
+        <w:t xml:space="preserve"> Problem (Counter with Step)</w:t>
       </w:r>
     </w:p>
     <w:p>
+      <w:pPr>
+        <w:rPr>
+          <w:color w:val="FF0000"/>
+        </w:rPr>
+      </w:pPr>
       <w:r>
         <w:rPr>
           <w:b/>
           <w:bCs/>
+          <w:color w:val="FF0000"/>
         </w:rPr>
         <w:t>Task:</w:t>
       </w:r>
       <w:r>
+        <w:rPr>
+          <w:color w:val="FF0000"/>
+        </w:rPr>
         <w:br/>
         <w:t>Create a counter component that:</w:t>
       </w:r>
@@ -56,8 +81,14 @@
           <w:ilvl w:val="0"/>
           <w:numId w:val="35"/>
         </w:numPr>
-      </w:pPr>
-      <w:r>
+        <w:rPr>
+          <w:color w:val="FF0000"/>
+        </w:rPr>
+      </w:pPr>
+      <w:r>
+        <w:rPr>
+          <w:color w:val="FF0000"/>
+        </w:rPr>
         <w:t>Starts from 0</w:t>
       </w:r>
     </w:p>
@@ -67,28 +98,42 @@
           <w:ilvl w:val="0"/>
           <w:numId w:val="35"/>
         </w:numPr>
-      </w:pPr>
-      <w:r>
+        <w:rPr>
+          <w:color w:val="FF0000"/>
+        </w:rPr>
+      </w:pPr>
+      <w:r>
+        <w:rPr>
+          <w:color w:val="FF0000"/>
+        </w:rPr>
         <w:t xml:space="preserve">Has buttons to </w:t>
       </w:r>
       <w:r>
         <w:rPr>
           <w:b/>
           <w:bCs/>
+          <w:color w:val="FF0000"/>
         </w:rPr>
         <w:t>increase</w:t>
       </w:r>
       <w:r>
+        <w:rPr>
+          <w:color w:val="FF0000"/>
+        </w:rPr>
         <w:t xml:space="preserve"> and </w:t>
       </w:r>
       <w:r>
         <w:rPr>
           <w:b/>
           <w:bCs/>
+          <w:color w:val="FF0000"/>
         </w:rPr>
         <w:t>decrease</w:t>
       </w:r>
       <w:r>
+        <w:rPr>
+          <w:color w:val="FF0000"/>
+        </w:rPr>
         <w:t xml:space="preserve"> the count</w:t>
       </w:r>
     </w:p>
@@ -98,36 +143,55 @@
           <w:ilvl w:val="0"/>
           <w:numId w:val="35"/>
         </w:numPr>
-      </w:pPr>
-      <w:r>
+        <w:rPr>
+          <w:color w:val="FF0000"/>
+        </w:rPr>
+      </w:pPr>
+      <w:r>
+        <w:rPr>
+          <w:color w:val="FF0000"/>
+        </w:rPr>
         <w:t>Allows the user to set a custom step value (e.g., +5, -5) via an input field</w:t>
       </w:r>
     </w:p>
     <w:p>
+      <w:pPr>
+        <w:rPr>
+          <w:color w:val="FF0000"/>
+        </w:rPr>
+      </w:pPr>
       <w:r>
         <w:rPr>
           <w:rFonts w:ascii="Segoe UI Emoji" w:hAnsi="Segoe UI Emoji" w:cs="Segoe UI Emoji"/>
+          <w:color w:val="FF0000"/>
         </w:rPr>
         <w:t>👉</w:t>
       </w:r>
       <w:r>
+        <w:rPr>
+          <w:color w:val="FF0000"/>
+        </w:rPr>
         <w:t xml:space="preserve"> </w:t>
       </w:r>
       <w:r>
         <w:rPr>
           <w:b/>
           <w:bCs/>
+          <w:color w:val="FF0000"/>
         </w:rPr>
         <w:t>Bonus:</w:t>
       </w:r>
       <w:r>
+        <w:rPr>
+          <w:color w:val="FF0000"/>
+        </w:rPr>
         <w:t xml:space="preserve"> Show a message when the count reaches 10: "You've reached 10!"</w:t>
       </w:r>
     </w:p>
     <w:p>
       <w:r>
         <w:pict w14:anchorId="6961C765">
-          <v:rect id="_x0000_i1076" style="width:0;height:1.5pt" o:hralign="center" o:hrstd="t" o:hr="t" fillcolor="#a0a0a0" stroked="f"/>
+          <v:rect id="_x0000_i1026" style="width:0;height:1.5pt" o:hralign="center" o:hrstd="t" o:hr="t" fillcolor="#a0a0a0" stroked="f"/>
         </w:pict>
       </w:r>
     </w:p>
@@ -151,18 +215,43 @@
           <w:b/>
           <w:bCs/>
         </w:rPr>
-        <w:t xml:space="preserve"> 2. useEffect Problem (Fetch Data &amp; Cleanup)</w:t>
+        <w:t xml:space="preserve"> 2. </w:t>
+      </w:r>
+      <w:proofErr w:type="spellStart"/>
+      <w:r>
+        <w:rPr>
+          <w:b/>
+          <w:bCs/>
+        </w:rPr>
+        <w:t>useEffect</w:t>
+      </w:r>
+      <w:proofErr w:type="spellEnd"/>
+      <w:r>
+        <w:rPr>
+          <w:b/>
+          <w:bCs/>
+        </w:rPr>
+        <w:t xml:space="preserve"> Problem (Fetch Data &amp; Cleanup)</w:t>
       </w:r>
     </w:p>
     <w:p>
+      <w:pPr>
+        <w:rPr>
+          <w:color w:val="FF0000"/>
+        </w:rPr>
+      </w:pPr>
       <w:r>
         <w:rPr>
           <w:b/>
           <w:bCs/>
+          <w:color w:val="FF0000"/>
         </w:rPr>
         <w:t>Task:</w:t>
       </w:r>
       <w:r>
+        <w:rPr>
+          <w:color w:val="FF0000"/>
+        </w:rPr>
         <w:br/>
         <w:t>Build a component that:</w:t>
       </w:r>
@@ -173,8 +262,14 @@
           <w:ilvl w:val="0"/>
           <w:numId w:val="36"/>
         </w:numPr>
-      </w:pPr>
-      <w:r>
+        <w:rPr>
+          <w:color w:val="FF0000"/>
+        </w:rPr>
+      </w:pPr>
+      <w:r>
+        <w:rPr>
+          <w:color w:val="FF0000"/>
+        </w:rPr>
         <w:t>Fetches and displays user data from https://jsonplaceholder.typicode.com/users/1 when it mounts</w:t>
       </w:r>
     </w:p>
@@ -184,8 +279,14 @@
           <w:ilvl w:val="0"/>
           <w:numId w:val="36"/>
         </w:numPr>
-      </w:pPr>
-      <w:r>
+        <w:rPr>
+          <w:color w:val="FF0000"/>
+        </w:rPr>
+      </w:pPr>
+      <w:r>
+        <w:rPr>
+          <w:color w:val="FF0000"/>
+        </w:rPr>
         <w:t>Displays a "Loading..." message before data loads</w:t>
       </w:r>
     </w:p>
@@ -195,46 +296,79 @@
           <w:ilvl w:val="0"/>
           <w:numId w:val="36"/>
         </w:numPr>
-      </w:pPr>
-      <w:r>
+        <w:rPr>
+          <w:color w:val="FF0000"/>
+        </w:rPr>
+      </w:pPr>
+      <w:r>
+        <w:rPr>
+          <w:color w:val="FF0000"/>
+        </w:rPr>
         <w:t>Cleans up any ongoing requests when the component unmounts</w:t>
       </w:r>
     </w:p>
     <w:p>
+      <w:pPr>
+        <w:rPr>
+          <w:color w:val="FF0000"/>
+        </w:rPr>
+      </w:pPr>
       <w:r>
         <w:rPr>
           <w:rFonts w:ascii="Segoe UI Emoji" w:hAnsi="Segoe UI Emoji" w:cs="Segoe UI Emoji"/>
+          <w:color w:val="FF0000"/>
         </w:rPr>
         <w:t>👉</w:t>
       </w:r>
       <w:r>
+        <w:rPr>
+          <w:color w:val="FF0000"/>
+        </w:rPr>
         <w:t xml:space="preserve"> </w:t>
       </w:r>
       <w:r>
         <w:rPr>
           <w:b/>
           <w:bCs/>
+          <w:color w:val="FF0000"/>
         </w:rPr>
         <w:t>Bonus:</w:t>
       </w:r>
       <w:r>
+        <w:rPr>
+          <w:color w:val="FF0000"/>
+        </w:rPr>
         <w:t xml:space="preserve"> Add a button to </w:t>
       </w:r>
+      <w:proofErr w:type="spellStart"/>
       <w:r>
         <w:rPr>
           <w:b/>
           <w:bCs/>
-        </w:rPr>
-        <w:t>refetch the data</w:t>
-      </w:r>
-      <w:r>
+          <w:color w:val="FF0000"/>
+        </w:rPr>
+        <w:t>refetch</w:t>
+      </w:r>
+      <w:proofErr w:type="spellEnd"/>
+      <w:r>
+        <w:rPr>
+          <w:b/>
+          <w:bCs/>
+          <w:color w:val="FF0000"/>
+        </w:rPr>
+        <w:t xml:space="preserve"> the data</w:t>
+      </w:r>
+      <w:r>
+        <w:rPr>
+          <w:color w:val="FF0000"/>
+        </w:rPr>
         <w:t xml:space="preserve"> when clicked</w:t>
       </w:r>
     </w:p>
     <w:p>
       <w:r>
         <w:pict w14:anchorId="672B59A9">
-          <v:rect id="_x0000_i1077" style="width:0;height:1.5pt" o:hralign="center" o:hrstd="t" o:hr="t" fillcolor="#a0a0a0" stroked="f"/>
+          <v:rect id="_x0000_i1027" style="width:0;height:1.5pt" o:hralign="center" o:hrstd="t" o:hr="t" fillcolor="#a0a0a0" stroked="f"/>
         </w:pict>
       </w:r>
     </w:p>
@@ -258,7 +392,23 @@
           <w:b/>
           <w:bCs/>
         </w:rPr>
-        <w:t xml:space="preserve"> 3. useContext Problem (Theme Toggle)</w:t>
+        <w:t xml:space="preserve"> 3. </w:t>
+      </w:r>
+      <w:proofErr w:type="spellStart"/>
+      <w:r>
+        <w:rPr>
+          <w:b/>
+          <w:bCs/>
+        </w:rPr>
+        <w:t>useContext</w:t>
+      </w:r>
+      <w:proofErr w:type="spellEnd"/>
+      <w:r>
+        <w:rPr>
+          <w:b/>
+          <w:bCs/>
+        </w:rPr>
+        <w:t xml:space="preserve"> Problem (Theme Toggle)</w:t>
       </w:r>
     </w:p>
     <w:p>
@@ -280,6 +430,7 @@
       <w:r>
         <w:t xml:space="preserve">Create a </w:t>
       </w:r>
+      <w:proofErr w:type="spellStart"/>
       <w:r>
         <w:rPr>
           <w:b/>
@@ -287,6 +438,7 @@
         </w:rPr>
         <w:t>ThemeContext</w:t>
       </w:r>
+      <w:proofErr w:type="spellEnd"/>
       <w:r>
         <w:t xml:space="preserve"> that provides "light" or "dark" mode</w:t>
       </w:r>
@@ -299,7 +451,15 @@
         </w:numPr>
       </w:pPr>
       <w:r>
-        <w:t xml:space="preserve">Use useContext in a child component to display the </w:t>
+        <w:t xml:space="preserve">Use </w:t>
+      </w:r>
+      <w:proofErr w:type="spellStart"/>
+      <w:r>
+        <w:t>useContext</w:t>
+      </w:r>
+      <w:proofErr w:type="spellEnd"/>
+      <w:r>
+        <w:t xml:space="preserve"> in a child component to display the </w:t>
       </w:r>
       <w:r>
         <w:rPr>
@@ -354,7 +514,7 @@
     <w:p>
       <w:r>
         <w:pict w14:anchorId="051B9EC9">
-          <v:rect id="_x0000_i1078" style="width:0;height:1.5pt" o:hralign="center" o:hrstd="t" o:hr="t" fillcolor="#a0a0a0" stroked="f"/>
+          <v:rect id="_x0000_i1028" style="width:0;height:1.5pt" o:hralign="center" o:hrstd="t" o:hr="t" fillcolor="#a0a0a0" stroked="f"/>
         </w:pict>
       </w:r>
     </w:p>
@@ -379,7 +539,23 @@
           <w:b/>
           <w:bCs/>
         </w:rPr>
-        <w:t xml:space="preserve"> 4. useRef Problem (Focus &amp; Persisting Values)</w:t>
+        <w:t xml:space="preserve"> 4. </w:t>
+      </w:r>
+      <w:proofErr w:type="spellStart"/>
+      <w:r>
+        <w:rPr>
+          <w:b/>
+          <w:bCs/>
+        </w:rPr>
+        <w:t>useRef</w:t>
+      </w:r>
+      <w:proofErr w:type="spellEnd"/>
+      <w:r>
+        <w:rPr>
+          <w:b/>
+          <w:bCs/>
+        </w:rPr>
+        <w:t xml:space="preserve"> Problem (Focus &amp; Persisting Values)</w:t>
       </w:r>
     </w:p>
     <w:p>
@@ -474,7 +650,7 @@
     <w:p>
       <w:r>
         <w:pict w14:anchorId="0FA73833">
-          <v:rect id="_x0000_i1079" style="width:0;height:1.5pt" o:hralign="center" o:hrstd="t" o:hr="t" fillcolor="#a0a0a0" stroked="f"/>
+          <v:rect id="_x0000_i1029" style="width:0;height:1.5pt" o:hralign="center" o:hrstd="t" o:hr="t" fillcolor="#a0a0a0" stroked="f"/>
         </w:pict>
       </w:r>
     </w:p>
@@ -498,7 +674,23 @@
           <w:b/>
           <w:bCs/>
         </w:rPr>
-        <w:t xml:space="preserve"> 5. useReducer Problem (Todo List)</w:t>
+        <w:t xml:space="preserve"> 5. </w:t>
+      </w:r>
+      <w:proofErr w:type="spellStart"/>
+      <w:r>
+        <w:rPr>
+          <w:b/>
+          <w:bCs/>
+        </w:rPr>
+        <w:t>useReducer</w:t>
+      </w:r>
+      <w:proofErr w:type="spellEnd"/>
+      <w:r>
+        <w:rPr>
+          <w:b/>
+          <w:bCs/>
+        </w:rPr>
+        <w:t xml:space="preserve"> Problem (Todo List)</w:t>
       </w:r>
     </w:p>
     <w:p>
@@ -520,16 +712,30 @@
       <w:r>
         <w:t xml:space="preserve">Build a </w:t>
       </w:r>
+      <w:proofErr w:type="spellStart"/>
       <w:r>
         <w:rPr>
           <w:b/>
           <w:bCs/>
         </w:rPr>
-        <w:t>todo list</w:t>
-      </w:r>
-      <w:r>
-        <w:t xml:space="preserve"> using useReducer</w:t>
-      </w:r>
+        <w:t>todo</w:t>
+      </w:r>
+      <w:proofErr w:type="spellEnd"/>
+      <w:r>
+        <w:rPr>
+          <w:b/>
+          <w:bCs/>
+        </w:rPr>
+        <w:t xml:space="preserve"> list</w:t>
+      </w:r>
+      <w:r>
+        <w:t xml:space="preserve"> using </w:t>
+      </w:r>
+      <w:proofErr w:type="spellStart"/>
+      <w:r>
+        <w:t>useReducer</w:t>
+      </w:r>
+      <w:proofErr w:type="spellEnd"/>
     </w:p>
     <w:p>
       <w:pPr>
@@ -604,7 +810,7 @@
     <w:p>
       <w:r>
         <w:pict w14:anchorId="1D23B254">
-          <v:rect id="_x0000_i1080" style="width:0;height:1.5pt" o:hralign="center" o:hrstd="t" o:hr="t" fillcolor="#a0a0a0" stroked="f"/>
+          <v:rect id="_x0000_i1030" style="width:0;height:1.5pt" o:hralign="center" o:hrstd="t" o:hr="t" fillcolor="#a0a0a0" stroked="f"/>
         </w:pict>
       </w:r>
     </w:p>
@@ -628,7 +834,39 @@
           <w:b/>
           <w:bCs/>
         </w:rPr>
-        <w:t xml:space="preserve"> 6. useCallback &amp; useMemo Problem (Expensive Calculation)</w:t>
+        <w:t xml:space="preserve"> 6. </w:t>
+      </w:r>
+      <w:proofErr w:type="spellStart"/>
+      <w:r>
+        <w:rPr>
+          <w:b/>
+          <w:bCs/>
+        </w:rPr>
+        <w:t>useCallback</w:t>
+      </w:r>
+      <w:proofErr w:type="spellEnd"/>
+      <w:r>
+        <w:rPr>
+          <w:b/>
+          <w:bCs/>
+        </w:rPr>
+        <w:t xml:space="preserve"> &amp; </w:t>
+      </w:r>
+      <w:proofErr w:type="spellStart"/>
+      <w:r>
+        <w:rPr>
+          <w:b/>
+          <w:bCs/>
+        </w:rPr>
+        <w:t>useMemo</w:t>
+      </w:r>
+      <w:proofErr w:type="spellEnd"/>
+      <w:r>
+        <w:rPr>
+          <w:b/>
+          <w:bCs/>
+        </w:rPr>
+        <w:t xml:space="preserve"> Problem (Expensive Calculation)</w:t>
       </w:r>
     </w:p>
     <w:p>
@@ -690,7 +928,15 @@
         </w:numPr>
       </w:pPr>
       <w:r>
-        <w:t xml:space="preserve">Use useMemo to </w:t>
+        <w:t xml:space="preserve">Use </w:t>
+      </w:r>
+      <w:proofErr w:type="spellStart"/>
+      <w:r>
+        <w:t>useMemo</w:t>
+      </w:r>
+      <w:proofErr w:type="spellEnd"/>
+      <w:r>
+        <w:t xml:space="preserve"> to </w:t>
       </w:r>
       <w:r>
         <w:rPr>
@@ -711,7 +957,15 @@
         </w:numPr>
       </w:pPr>
       <w:r>
-        <w:t xml:space="preserve">Use useCallback to optimize a </w:t>
+        <w:t xml:space="preserve">Use </w:t>
+      </w:r>
+      <w:proofErr w:type="spellStart"/>
+      <w:r>
+        <w:t>useCallback</w:t>
+      </w:r>
+      <w:proofErr w:type="spellEnd"/>
+      <w:r>
+        <w:t xml:space="preserve"> to optimize a </w:t>
       </w:r>
       <w:r>
         <w:rPr>
@@ -745,7 +999,7 @@
     <w:p>
       <w:r>
         <w:pict w14:anchorId="7D7D0406">
-          <v:rect id="_x0000_i1081" style="width:0;height:1.5pt" o:hralign="center" o:hrstd="t" o:hr="t" fillcolor="#a0a0a0" stroked="f"/>
+          <v:rect id="_x0000_i1031" style="width:0;height:1.5pt" o:hralign="center" o:hrstd="t" o:hr="t" fillcolor="#a0a0a0" stroked="f"/>
         </w:pict>
       </w:r>
     </w:p>
@@ -769,7 +1023,23 @@
           <w:b/>
           <w:bCs/>
         </w:rPr>
-        <w:t xml:space="preserve"> 7. Custom Hook Problem (UseWindowSize)</w:t>
+        <w:t xml:space="preserve"> 7. Custom Hook Problem (</w:t>
+      </w:r>
+      <w:proofErr w:type="spellStart"/>
+      <w:r>
+        <w:rPr>
+          <w:b/>
+          <w:bCs/>
+        </w:rPr>
+        <w:t>UseWindowSize</w:t>
+      </w:r>
+      <w:proofErr w:type="spellEnd"/>
+      <w:r>
+        <w:rPr>
+          <w:b/>
+          <w:bCs/>
+        </w:rPr>
+        <w:t>)</w:t>
       </w:r>
     </w:p>
     <w:p>
@@ -799,7 +1069,15 @@
         <w:t>custom hook</w:t>
       </w:r>
       <w:r>
-        <w:t xml:space="preserve"> called useWindowSize that: </w:t>
+        <w:t xml:space="preserve"> called </w:t>
+      </w:r>
+      <w:proofErr w:type="spellStart"/>
+      <w:r>
+        <w:t>useWindowSize</w:t>
+      </w:r>
+      <w:proofErr w:type="spellEnd"/>
+      <w:r>
+        <w:t xml:space="preserve"> that: </w:t>
       </w:r>
     </w:p>
     <w:p>
@@ -880,7 +1158,7 @@
     <w:p>
       <w:r>
         <w:pict w14:anchorId="40104D45">
-          <v:rect id="_x0000_i1082" style="width:0;height:1.5pt" o:hralign="center" o:hrstd="t" o:hr="t" fillcolor="#a0a0a0" stroked="f"/>
+          <v:rect id="_x0000_i1032" style="width:0;height:1.5pt" o:hralign="center" o:hrstd="t" o:hr="t" fillcolor="#a0a0a0" stroked="f"/>
         </w:pict>
       </w:r>
     </w:p>
@@ -7716,6 +7994,7 @@
   <w:style w:type="character" w:default="1" w:styleId="DefaultParagraphFont">
     <w:name w:val="Default Paragraph Font"/>
     <w:uiPriority w:val="1"/>
+    <w:semiHidden/>
     <w:unhideWhenUsed/>
   </w:style>
   <w:style w:type="table" w:default="1" w:styleId="TableNormal">

</xml_diff>

<commit_message>
done with use reducer
</commit_message>
<xml_diff>
--- a/React hooks/react hooks problems.docx
+++ b/React hooks/react hooks problems.docx
@@ -675,46 +675,70 @@
           <w:ilvl w:val="0"/>
           <w:numId w:val="38"/>
         </w:numPr>
-      </w:pPr>
-      <w:r>
+        <w:rPr>
+          <w:color w:val="FF0000"/>
+        </w:rPr>
+      </w:pPr>
+      <w:r>
+        <w:rPr>
+          <w:color w:val="FF0000"/>
+        </w:rPr>
         <w:t xml:space="preserve">Store the </w:t>
       </w:r>
       <w:r>
         <w:rPr>
           <w:b/>
           <w:bCs/>
+          <w:color w:val="FF0000"/>
         </w:rPr>
         <w:t>number of times</w:t>
       </w:r>
       <w:r>
+        <w:rPr>
+          <w:color w:val="FF0000"/>
+        </w:rPr>
         <w:t xml:space="preserve"> the user clicked a button, but </w:t>
       </w:r>
       <w:r>
         <w:rPr>
           <w:b/>
           <w:bCs/>
+          <w:color w:val="FF0000"/>
         </w:rPr>
         <w:t>do not trigger re-renders</w:t>
       </w:r>
     </w:p>
     <w:p>
+      <w:pPr>
+        <w:rPr>
+          <w:color w:val="FF0000"/>
+        </w:rPr>
+      </w:pPr>
       <w:r>
         <w:rPr>
           <w:rFonts w:ascii="Segoe UI Emoji" w:hAnsi="Segoe UI Emoji" w:cs="Segoe UI Emoji"/>
+          <w:color w:val="FF0000"/>
         </w:rPr>
         <w:t>👉</w:t>
       </w:r>
       <w:r>
+        <w:rPr>
+          <w:color w:val="FF0000"/>
+        </w:rPr>
         <w:t xml:space="preserve"> </w:t>
       </w:r>
       <w:r>
         <w:rPr>
           <w:b/>
           <w:bCs/>
+          <w:color w:val="FF0000"/>
         </w:rPr>
         <w:t>Bonus:</w:t>
       </w:r>
       <w:r>
+        <w:rPr>
+          <w:color w:val="FF0000"/>
+        </w:rPr>
         <w:t xml:space="preserve"> Show the number of clicks without making the component re-render</w:t>
       </w:r>
     </w:p>
@@ -779,8 +803,14 @@
           <w:ilvl w:val="0"/>
           <w:numId w:val="39"/>
         </w:numPr>
-      </w:pPr>
-      <w:r>
+        <w:rPr>
+          <w:color w:val="FF0000"/>
+        </w:rPr>
+      </w:pPr>
+      <w:r>
+        <w:rPr>
+          <w:color w:val="FF0000"/>
+        </w:rPr>
         <w:t xml:space="preserve">Build a </w:t>
       </w:r>
       <w:proofErr w:type="spellStart"/>
@@ -788,6 +818,7 @@
         <w:rPr>
           <w:b/>
           <w:bCs/>
+          <w:color w:val="FF0000"/>
         </w:rPr>
         <w:t>todo</w:t>
       </w:r>
@@ -796,14 +827,21 @@
         <w:rPr>
           <w:b/>
           <w:bCs/>
+          <w:color w:val="FF0000"/>
         </w:rPr>
         <w:t xml:space="preserve"> list</w:t>
       </w:r>
       <w:r>
+        <w:rPr>
+          <w:color w:val="FF0000"/>
+        </w:rPr>
         <w:t xml:space="preserve"> using </w:t>
       </w:r>
       <w:proofErr w:type="spellStart"/>
       <w:r>
+        <w:rPr>
+          <w:color w:val="FF0000"/>
+        </w:rPr>
         <w:t>useReducer</w:t>
       </w:r>
       <w:proofErr w:type="spellEnd"/>
@@ -814,34 +852,49 @@
           <w:ilvl w:val="0"/>
           <w:numId w:val="39"/>
         </w:numPr>
-      </w:pPr>
-      <w:r>
+        <w:rPr>
+          <w:color w:val="FF0000"/>
+        </w:rPr>
+      </w:pPr>
+      <w:r>
+        <w:rPr>
+          <w:color w:val="FF0000"/>
+        </w:rPr>
         <w:t xml:space="preserve">The reducer should handle </w:t>
       </w:r>
       <w:r>
         <w:rPr>
           <w:b/>
           <w:bCs/>
+          <w:color w:val="FF0000"/>
         </w:rPr>
         <w:t>adding</w:t>
       </w:r>
       <w:r>
+        <w:rPr>
+          <w:color w:val="FF0000"/>
+        </w:rPr>
         <w:t xml:space="preserve">, </w:t>
       </w:r>
       <w:r>
         <w:rPr>
           <w:b/>
           <w:bCs/>
+          <w:color w:val="FF0000"/>
         </w:rPr>
         <w:t>removing</w:t>
       </w:r>
       <w:r>
+        <w:rPr>
+          <w:color w:val="FF0000"/>
+        </w:rPr>
         <w:t xml:space="preserve">, and </w:t>
       </w:r>
       <w:r>
         <w:rPr>
           <w:b/>
           <w:bCs/>
+          <w:color w:val="FF0000"/>
         </w:rPr>
         <w:t>marking tasks as done</w:t>
       </w:r>
@@ -852,8 +905,14 @@
           <w:ilvl w:val="0"/>
           <w:numId w:val="39"/>
         </w:numPr>
-      </w:pPr>
-      <w:r>
+        <w:rPr>
+          <w:color w:val="FF0000"/>
+        </w:rPr>
+      </w:pPr>
+      <w:r>
+        <w:rPr>
+          <w:color w:val="FF0000"/>
+        </w:rPr>
         <w:t>Display the tasks in a list</w:t>
       </w:r>
     </w:p>

</xml_diff>